<commit_message>
P2P File Sharing and Chat Server - Assignment_2 Part 2 Report - ACN Lab
</commit_message>
<xml_diff>
--- a/Computer Networks/Advanced/Lab/Assignment_2/22CS02002_SohamChakraborty_Assignment_2.docx
+++ b/Computer Networks/Advanced/Lab/Assignment_2/22CS02002_SohamChakraborty_Assignment_2.docx
@@ -3156,6 +3156,56 @@
         <w:rPr>
           <w:b/>
           <w:bCs/>
+          <w:sz w:val="32"/>
+          <w:szCs w:val="32"/>
+        </w:rPr>
+      </w:pPr>
+    </w:p>
+    <w:p>
+      <w:pPr>
+        <w:rPr>
+          <w:b/>
+          <w:bCs/>
+          <w:sz w:val="32"/>
+          <w:szCs w:val="32"/>
+        </w:rPr>
+      </w:pPr>
+    </w:p>
+    <w:p>
+      <w:pPr>
+        <w:rPr>
+          <w:b/>
+          <w:bCs/>
+          <w:sz w:val="32"/>
+          <w:szCs w:val="32"/>
+        </w:rPr>
+      </w:pPr>
+    </w:p>
+    <w:p>
+      <w:pPr>
+        <w:rPr>
+          <w:b/>
+          <w:bCs/>
+          <w:sz w:val="32"/>
+          <w:szCs w:val="32"/>
+        </w:rPr>
+      </w:pPr>
+    </w:p>
+    <w:p>
+      <w:pPr>
+        <w:rPr>
+          <w:b/>
+          <w:bCs/>
+          <w:sz w:val="32"/>
+          <w:szCs w:val="32"/>
+        </w:rPr>
+      </w:pPr>
+    </w:p>
+    <w:p>
+      <w:pPr>
+        <w:rPr>
+          <w:b/>
+          <w:bCs/>
           <w:sz w:val="48"/>
           <w:szCs w:val="48"/>
           <w:u w:val="single"/>
@@ -3169,6 +3219,7 @@
           <w:szCs w:val="48"/>
           <w:u w:val="single"/>
         </w:rPr>
+        <w:lastRenderedPageBreak/>
         <w:t>Part</w:t>
       </w:r>
       <w:r>
@@ -3208,6 +3259,63 @@
           <w:sz w:val="48"/>
           <w:szCs w:val="48"/>
           <w:u w:val="single"/>
+        </w:rPr>
+        <w:t xml:space="preserve"> </w:t>
+      </w:r>
+    </w:p>
+    <w:p>
+      <w:pPr>
+        <w:rPr>
+          <w:rFonts w:asciiTheme="majorHAnsi" w:hAnsiTheme="majorHAnsi" w:cstheme="majorHAnsi"/>
+          <w:sz w:val="28"/>
+          <w:szCs w:val="28"/>
+        </w:rPr>
+      </w:pPr>
+      <w:r>
+        <w:rPr>
+          <w:rFonts w:asciiTheme="majorHAnsi" w:hAnsiTheme="majorHAnsi" w:cstheme="majorHAnsi"/>
+          <w:sz w:val="28"/>
+          <w:szCs w:val="28"/>
+        </w:rPr>
+        <w:t>Most of the problems were solved in Part 1. This was just a layering full</w:t>
+      </w:r>
+      <w:r>
+        <w:rPr>
+          <w:rFonts w:asciiTheme="majorHAnsi" w:hAnsiTheme="majorHAnsi" w:cstheme="majorHAnsi"/>
+          <w:sz w:val="28"/>
+          <w:szCs w:val="28"/>
+        </w:rPr>
+        <w:t>y</w:t>
+      </w:r>
+      <w:r>
+        <w:rPr>
+          <w:rFonts w:asciiTheme="majorHAnsi" w:hAnsiTheme="majorHAnsi" w:cstheme="majorHAnsi"/>
+          <w:sz w:val="28"/>
+          <w:szCs w:val="28"/>
+        </w:rPr>
+        <w:t xml:space="preserve"> based on Part 1. </w:t>
+      </w:r>
+      <w:r>
+        <w:rPr>
+          <w:rFonts w:asciiTheme="majorHAnsi" w:hAnsiTheme="majorHAnsi" w:cstheme="majorHAnsi"/>
+          <w:sz w:val="28"/>
+          <w:szCs w:val="28"/>
+        </w:rPr>
+        <w:t>This also</w:t>
+      </w:r>
+      <w:r>
+        <w:rPr>
+          <w:rFonts w:asciiTheme="majorHAnsi" w:hAnsiTheme="majorHAnsi" w:cstheme="majorHAnsi"/>
+          <w:sz w:val="28"/>
+          <w:szCs w:val="28"/>
+        </w:rPr>
+        <w:t xml:space="preserve"> has some minor bug fixes to Part 1.</w:t>
+      </w:r>
+      <w:r>
+        <w:rPr>
+          <w:rFonts w:asciiTheme="majorHAnsi" w:hAnsiTheme="majorHAnsi" w:cstheme="majorHAnsi"/>
+          <w:sz w:val="28"/>
+          <w:szCs w:val="28"/>
         </w:rPr>
         <w:t xml:space="preserve"> </w:t>
       </w:r>
@@ -3241,7 +3349,14 @@
           <w:sz w:val="28"/>
           <w:szCs w:val="28"/>
         </w:rPr>
-        <w:t>Unable to find OpenSSL headers during compilation.</w:t>
+        <w:t>Distinguishing if a file is already owned by someone else previously</w:t>
+      </w:r>
+      <w:r>
+        <w:rPr>
+          <w:sz w:val="28"/>
+          <w:szCs w:val="28"/>
+        </w:rPr>
+        <w:t>.</w:t>
       </w:r>
     </w:p>
     <w:p>
@@ -3274,15 +3389,186 @@
           <w:sz w:val="28"/>
           <w:szCs w:val="28"/>
         </w:rPr>
+        <w:t xml:space="preserve">For each File after someone acquires is create a </w:t>
+      </w:r>
+      <w:proofErr w:type="gramStart"/>
+      <w:r>
+        <w:rPr>
+          <w:sz w:val="28"/>
+          <w:szCs w:val="28"/>
+        </w:rPr>
+        <w:t>corresponding .owners</w:t>
+      </w:r>
+      <w:proofErr w:type="gramEnd"/>
+      <w:r>
+        <w:rPr>
+          <w:sz w:val="28"/>
+          <w:szCs w:val="28"/>
+        </w:rPr>
+        <w:t xml:space="preserve"> file for it, where it stores the number of owners. If owners&gt;0 then this is private file. </w:t>
+      </w:r>
+      <w:proofErr w:type="gramStart"/>
+      <w:r>
+        <w:rPr>
+          <w:sz w:val="28"/>
+          <w:szCs w:val="28"/>
+        </w:rPr>
+        <w:t>.owners</w:t>
+      </w:r>
+      <w:proofErr w:type="gramEnd"/>
+      <w:r>
+        <w:rPr>
+          <w:sz w:val="28"/>
+          <w:szCs w:val="28"/>
+        </w:rPr>
+        <w:t xml:space="preserve"> file is updated upon each file acquisition or release.</w:t>
+      </w:r>
+    </w:p>
+    <w:p>
+      <w:pPr>
+        <w:pStyle w:val="ListParagraph"/>
+        <w:ind w:left="643"/>
+        <w:rPr>
+          <w:sz w:val="28"/>
+          <w:szCs w:val="28"/>
+        </w:rPr>
+      </w:pPr>
+    </w:p>
+    <w:p>
+      <w:pPr>
+        <w:pStyle w:val="ListParagraph"/>
+        <w:numPr>
+          <w:ilvl w:val="0"/>
+          <w:numId w:val="4"/>
+        </w:numPr>
+        <w:rPr>
+          <w:sz w:val="28"/>
+          <w:szCs w:val="28"/>
+        </w:rPr>
+      </w:pPr>
+      <w:r>
+        <w:rPr>
+          <w:b/>
+          <w:bCs/>
+          <w:sz w:val="32"/>
+          <w:szCs w:val="32"/>
+        </w:rPr>
+        <w:t>Problem</w:t>
+      </w:r>
+      <w:r>
+        <w:t xml:space="preserve">: </w:t>
+      </w:r>
+      <w:r>
+        <w:rPr>
+          <w:sz w:val="28"/>
+          <w:szCs w:val="28"/>
+        </w:rPr>
+        <w:t>Separating</w:t>
+      </w:r>
+      <w:r>
+        <w:rPr>
+          <w:sz w:val="28"/>
+          <w:szCs w:val="28"/>
+        </w:rPr>
         <w:t xml:space="preserve"> </w:t>
       </w:r>
+      <w:r>
+        <w:rPr>
+          <w:sz w:val="28"/>
+          <w:szCs w:val="28"/>
+        </w:rPr>
+        <w:t>file</w:t>
+      </w:r>
+      <w:r>
+        <w:rPr>
+          <w:sz w:val="28"/>
+          <w:szCs w:val="28"/>
+        </w:rPr>
+        <w:t>s</w:t>
+      </w:r>
+      <w:r>
+        <w:rPr>
+          <w:sz w:val="28"/>
+          <w:szCs w:val="28"/>
+        </w:rPr>
+        <w:t xml:space="preserve"> for each Peer within </w:t>
+      </w:r>
+      <w:r>
+        <w:rPr>
+          <w:sz w:val="28"/>
+          <w:szCs w:val="28"/>
+        </w:rPr>
+        <w:t xml:space="preserve">the </w:t>
+      </w:r>
+      <w:r>
+        <w:rPr>
+          <w:sz w:val="28"/>
+          <w:szCs w:val="28"/>
+        </w:rPr>
+        <w:t>same PC</w:t>
+      </w:r>
+      <w:r>
+        <w:rPr>
+          <w:sz w:val="28"/>
+          <w:szCs w:val="28"/>
+        </w:rPr>
+        <w:t>.</w:t>
+      </w:r>
+    </w:p>
+    <w:p>
+      <w:pPr>
+        <w:pStyle w:val="ListParagraph"/>
+        <w:ind w:left="643"/>
+        <w:rPr>
+          <w:sz w:val="28"/>
+          <w:szCs w:val="28"/>
+        </w:rPr>
+      </w:pPr>
+      <w:r>
+        <w:rPr>
+          <w:b/>
+          <w:bCs/>
+          <w:sz w:val="32"/>
+          <w:szCs w:val="32"/>
+        </w:rPr>
+        <w:t>Solution:</w:t>
+      </w:r>
+      <w:r>
+        <w:rPr>
+          <w:sz w:val="28"/>
+          <w:szCs w:val="28"/>
+        </w:rPr>
+        <w:t xml:space="preserve"> </w:t>
+      </w:r>
+      <w:r>
+        <w:rPr>
+          <w:sz w:val="28"/>
+          <w:szCs w:val="28"/>
+        </w:rPr>
+        <w:t xml:space="preserve">For each </w:t>
+      </w:r>
+      <w:r>
+        <w:rPr>
+          <w:b/>
+          <w:bCs/>
+          <w:i/>
+          <w:iCs/>
+          <w:sz w:val="28"/>
+          <w:szCs w:val="28"/>
+        </w:rPr>
+        <w:t>/</w:t>
+      </w:r>
       <w:proofErr w:type="spellStart"/>
       <w:r>
         <w:rPr>
-          <w:sz w:val="28"/>
-          <w:szCs w:val="28"/>
-        </w:rPr>
-        <w:t>sudo</w:t>
+          <w:b/>
+          <w:bCs/>
+          <w:i/>
+          <w:iCs/>
+          <w:sz w:val="28"/>
+          <w:szCs w:val="28"/>
+        </w:rPr>
+        <w:t>addfile</w:t>
       </w:r>
       <w:proofErr w:type="spellEnd"/>
       <w:r>
@@ -3290,7 +3576,7 @@
           <w:sz w:val="28"/>
           <w:szCs w:val="28"/>
         </w:rPr>
-        <w:t xml:space="preserve"> apt install </w:t>
+        <w:t xml:space="preserve"> that the Peer does create a separate </w:t>
       </w:r>
       <w:proofErr w:type="spellStart"/>
       <w:r>
@@ -3298,7 +3584,7 @@
           <w:sz w:val="28"/>
           <w:szCs w:val="28"/>
         </w:rPr>
-        <w:t>libssl</w:t>
+        <w:t>myfiles</w:t>
       </w:r>
       <w:proofErr w:type="spellEnd"/>
       <w:r>
@@ -3306,8 +3592,319 @@
           <w:sz w:val="28"/>
           <w:szCs w:val="28"/>
         </w:rPr>
-        <w:t>-dev</w:t>
-      </w:r>
+        <w:t>-&lt;IP&gt;-&lt;port&gt; folder where all his files are stored, without affecting the GLOBAL copies.</w:t>
+      </w:r>
+    </w:p>
+    <w:p>
+      <w:pPr>
+        <w:pStyle w:val="ListParagraph"/>
+        <w:ind w:left="643"/>
+        <w:rPr>
+          <w:sz w:val="28"/>
+          <w:szCs w:val="28"/>
+        </w:rPr>
+      </w:pPr>
+    </w:p>
+    <w:p>
+      <w:pPr>
+        <w:pStyle w:val="ListParagraph"/>
+        <w:numPr>
+          <w:ilvl w:val="0"/>
+          <w:numId w:val="4"/>
+        </w:numPr>
+        <w:rPr>
+          <w:sz w:val="28"/>
+          <w:szCs w:val="28"/>
+        </w:rPr>
+      </w:pPr>
+      <w:r>
+        <w:rPr>
+          <w:b/>
+          <w:bCs/>
+          <w:sz w:val="32"/>
+          <w:szCs w:val="32"/>
+        </w:rPr>
+        <w:t>Problem</w:t>
+      </w:r>
+      <w:r>
+        <w:t xml:space="preserve">: </w:t>
+      </w:r>
+      <w:r>
+        <w:rPr>
+          <w:sz w:val="28"/>
+          <w:szCs w:val="28"/>
+        </w:rPr>
+        <w:t>Distinguishing various private message requests send by one Peer to another</w:t>
+      </w:r>
+      <w:r>
+        <w:rPr>
+          <w:sz w:val="28"/>
+          <w:szCs w:val="28"/>
+        </w:rPr>
+        <w:t>.</w:t>
+      </w:r>
+    </w:p>
+    <w:p>
+      <w:pPr>
+        <w:pStyle w:val="ListParagraph"/>
+        <w:ind w:left="643"/>
+        <w:rPr>
+          <w:sz w:val="28"/>
+          <w:szCs w:val="28"/>
+        </w:rPr>
+      </w:pPr>
+      <w:r>
+        <w:rPr>
+          <w:b/>
+          <w:bCs/>
+          <w:sz w:val="32"/>
+          <w:szCs w:val="32"/>
+        </w:rPr>
+        <w:t>Solution:</w:t>
+      </w:r>
+      <w:r>
+        <w:rPr>
+          <w:sz w:val="28"/>
+          <w:szCs w:val="28"/>
+        </w:rPr>
+        <w:t xml:space="preserve"> </w:t>
+      </w:r>
+      <w:r>
+        <w:rPr>
+          <w:sz w:val="28"/>
+          <w:szCs w:val="28"/>
+        </w:rPr>
+        <w:t xml:space="preserve"> </w:t>
+      </w:r>
+      <w:r>
+        <w:rPr>
+          <w:sz w:val="28"/>
+          <w:szCs w:val="28"/>
+        </w:rPr>
+        <w:t xml:space="preserve">Earlier I was using </w:t>
+      </w:r>
+      <w:proofErr w:type="spellStart"/>
+      <w:proofErr w:type="gramStart"/>
+      <w:r>
+        <w:rPr>
+          <w:sz w:val="28"/>
+          <w:szCs w:val="28"/>
+        </w:rPr>
+        <w:t>destination.port</w:t>
+      </w:r>
+      <w:proofErr w:type="spellEnd"/>
+      <w:proofErr w:type="gramEnd"/>
+      <w:r>
+        <w:rPr>
+          <w:sz w:val="28"/>
+          <w:szCs w:val="28"/>
+        </w:rPr>
+        <w:t xml:space="preserve"> as the identifier for broadcasts. But since for private messages I can’t do that, I made </w:t>
+      </w:r>
+      <w:proofErr w:type="gramStart"/>
+      <w:r>
+        <w:rPr>
+          <w:sz w:val="28"/>
+          <w:szCs w:val="28"/>
+        </w:rPr>
+        <w:t>a another</w:t>
+      </w:r>
+      <w:proofErr w:type="gramEnd"/>
+      <w:r>
+        <w:rPr>
+          <w:sz w:val="28"/>
+          <w:szCs w:val="28"/>
+        </w:rPr>
+        <w:t xml:space="preserve"> section in previous header for </w:t>
+      </w:r>
+      <w:proofErr w:type="spellStart"/>
+      <w:r>
+        <w:rPr>
+          <w:sz w:val="28"/>
+          <w:szCs w:val="28"/>
+        </w:rPr>
+        <w:t>message_type</w:t>
+      </w:r>
+      <w:proofErr w:type="spellEnd"/>
+      <w:r>
+        <w:rPr>
+          <w:sz w:val="28"/>
+          <w:szCs w:val="28"/>
+        </w:rPr>
+        <w:t>.</w:t>
+      </w:r>
+    </w:p>
+    <w:p>
+      <w:pPr>
+        <w:pStyle w:val="ListParagraph"/>
+        <w:ind w:left="643"/>
+        <w:rPr>
+          <w:sz w:val="28"/>
+          <w:szCs w:val="28"/>
+        </w:rPr>
+      </w:pPr>
+    </w:p>
+    <w:p>
+      <w:pPr>
+        <w:pStyle w:val="ListParagraph"/>
+        <w:numPr>
+          <w:ilvl w:val="0"/>
+          <w:numId w:val="4"/>
+        </w:numPr>
+        <w:rPr>
+          <w:sz w:val="28"/>
+          <w:szCs w:val="28"/>
+        </w:rPr>
+      </w:pPr>
+      <w:r>
+        <w:rPr>
+          <w:b/>
+          <w:bCs/>
+          <w:sz w:val="32"/>
+          <w:szCs w:val="32"/>
+        </w:rPr>
+        <w:t xml:space="preserve">Unsolved </w:t>
+      </w:r>
+      <w:r>
+        <w:rPr>
+          <w:b/>
+          <w:bCs/>
+          <w:sz w:val="32"/>
+          <w:szCs w:val="32"/>
+        </w:rPr>
+        <w:t xml:space="preserve">Problem: </w:t>
+      </w:r>
+      <w:r>
+        <w:rPr>
+          <w:sz w:val="28"/>
+          <w:szCs w:val="28"/>
+        </w:rPr>
+        <w:t xml:space="preserve">Globally searching for a File using </w:t>
+      </w:r>
+      <w:r>
+        <w:rPr>
+          <w:b/>
+          <w:bCs/>
+          <w:i/>
+          <w:iCs/>
+          <w:sz w:val="28"/>
+          <w:szCs w:val="28"/>
+        </w:rPr>
+        <w:t>/search</w:t>
+      </w:r>
+      <w:r>
+        <w:rPr>
+          <w:sz w:val="28"/>
+          <w:szCs w:val="28"/>
+        </w:rPr>
+        <w:t xml:space="preserve"> in an unstructured network.</w:t>
+      </w:r>
+      <w:r>
+        <w:rPr>
+          <w:sz w:val="28"/>
+          <w:szCs w:val="28"/>
+        </w:rPr>
+        <w:br/>
+      </w:r>
+      <w:r>
+        <w:rPr>
+          <w:b/>
+          <w:bCs/>
+          <w:sz w:val="32"/>
+          <w:szCs w:val="32"/>
+        </w:rPr>
+        <w:t xml:space="preserve">Probable </w:t>
+      </w:r>
+      <w:r>
+        <w:rPr>
+          <w:b/>
+          <w:bCs/>
+          <w:sz w:val="32"/>
+          <w:szCs w:val="32"/>
+        </w:rPr>
+        <w:t>Solution:</w:t>
+      </w:r>
+      <w:r>
+        <w:t xml:space="preserve"> </w:t>
+      </w:r>
+      <w:r>
+        <w:rPr>
+          <w:sz w:val="28"/>
+          <w:szCs w:val="28"/>
+        </w:rPr>
+        <w:t xml:space="preserve">Similar to Problem 11 from Part 1 due to same reasons, I had no </w:t>
+      </w:r>
+      <w:r>
+        <w:rPr>
+          <w:b/>
+          <w:bCs/>
+          <w:i/>
+          <w:iCs/>
+          <w:sz w:val="28"/>
+          <w:szCs w:val="28"/>
+        </w:rPr>
+        <w:t>O(n)</w:t>
+      </w:r>
+      <w:r>
+        <w:rPr>
+          <w:b/>
+          <w:bCs/>
+          <w:sz w:val="28"/>
+          <w:szCs w:val="28"/>
+        </w:rPr>
+        <w:t xml:space="preserve"> </w:t>
+      </w:r>
+      <w:r>
+        <w:rPr>
+          <w:sz w:val="28"/>
+          <w:szCs w:val="28"/>
+        </w:rPr>
+        <w:t xml:space="preserve">solution to it, and the only solution was </w:t>
+      </w:r>
+      <w:r>
+        <w:rPr>
+          <w:b/>
+          <w:bCs/>
+          <w:i/>
+          <w:iCs/>
+          <w:sz w:val="28"/>
+          <w:szCs w:val="28"/>
+        </w:rPr>
+        <w:t>O(n</w:t>
+      </w:r>
+      <w:r>
+        <w:rPr>
+          <w:b/>
+          <w:bCs/>
+          <w:i/>
+          <w:iCs/>
+          <w:sz w:val="28"/>
+          <w:szCs w:val="28"/>
+          <w:vertAlign w:val="superscript"/>
+        </w:rPr>
+        <w:t>2</w:t>
+      </w:r>
+      <w:r>
+        <w:rPr>
+          <w:b/>
+          <w:bCs/>
+          <w:i/>
+          <w:iCs/>
+          <w:sz w:val="28"/>
+          <w:szCs w:val="28"/>
+        </w:rPr>
+        <w:t>).</w:t>
+      </w:r>
+    </w:p>
+    <w:p>
+      <w:pPr>
+        <w:pStyle w:val="ListParagraph"/>
+        <w:ind w:left="643"/>
+        <w:rPr>
+          <w:sz w:val="28"/>
+          <w:szCs w:val="28"/>
+        </w:rPr>
+      </w:pPr>
     </w:p>
     <w:p>
       <w:pPr>
@@ -3378,7 +3975,6 @@
           <w:sz w:val="32"/>
           <w:szCs w:val="32"/>
         </w:rPr>
-        <w:lastRenderedPageBreak/>
         <w:t xml:space="preserve">Problem: </w:t>
       </w:r>
       <w:r>
@@ -3386,7 +3982,7 @@
           <w:sz w:val="28"/>
           <w:szCs w:val="28"/>
         </w:rPr>
-        <w:t>Incorrect received data on server side.</w:t>
+        <w:t>I</w:t>
       </w:r>
     </w:p>
     <w:p>
@@ -3416,72 +4012,7 @@
           <w:sz w:val="28"/>
           <w:szCs w:val="28"/>
         </w:rPr>
-        <w:t xml:space="preserve">This was happening because I didn’t clear out previous buffer character array. So, the information from previous receive from client was still present and it was merged into the new client request. Using </w:t>
-      </w:r>
-      <w:r>
-        <w:rPr>
-          <w:sz w:val="28"/>
-          <w:szCs w:val="28"/>
-        </w:rPr>
-        <w:br/>
-      </w:r>
-      <w:proofErr w:type="spellStart"/>
-      <w:proofErr w:type="gramStart"/>
-      <w:r>
-        <w:rPr>
-          <w:i/>
-          <w:iCs/>
-          <w:sz w:val="28"/>
-          <w:szCs w:val="28"/>
-        </w:rPr>
-        <w:t>memset</w:t>
-      </w:r>
-      <w:proofErr w:type="spellEnd"/>
-      <w:r>
-        <w:rPr>
-          <w:i/>
-          <w:iCs/>
-          <w:sz w:val="28"/>
-          <w:szCs w:val="28"/>
-        </w:rPr>
-        <w:t>(</w:t>
-      </w:r>
-      <w:proofErr w:type="gramEnd"/>
-      <w:r>
-        <w:rPr>
-          <w:i/>
-          <w:iCs/>
-          <w:sz w:val="28"/>
-          <w:szCs w:val="28"/>
-        </w:rPr>
-        <w:t xml:space="preserve">buffer, 0, </w:t>
-      </w:r>
-      <w:proofErr w:type="spellStart"/>
-      <w:r>
-        <w:rPr>
-          <w:i/>
-          <w:iCs/>
-          <w:sz w:val="28"/>
-          <w:szCs w:val="28"/>
-        </w:rPr>
-        <w:t>sizeof</w:t>
-      </w:r>
-      <w:proofErr w:type="spellEnd"/>
-      <w:r>
-        <w:rPr>
-          <w:i/>
-          <w:iCs/>
-          <w:sz w:val="28"/>
-          <w:szCs w:val="28"/>
-        </w:rPr>
-        <w:t>(buffer))</w:t>
-      </w:r>
-      <w:r>
-        <w:rPr>
-          <w:sz w:val="28"/>
-          <w:szCs w:val="28"/>
-        </w:rPr>
-        <w:t xml:space="preserve"> solved it.</w:t>
+        <w:t>I</w:t>
       </w:r>
       <w:r>
         <w:rPr>

</xml_diff>